<commit_message>
Add RAG architecture with AI-powered features
</commit_message>
<xml_diff>
--- a/docs/Shawn_Becker_Full_Stack_Developer_20250923 copy.docx
+++ b/docs/Shawn_Becker_Full_Stack_Developer_20250923 copy.docx
@@ -234,24 +234,33 @@
     <w:p>
       <w:pPr>
         <w:pStyle w:val="NoSpacing"/>
-        <w:tabs>
-          <w:tab w:val="left" w:pos="8820"/>
-        </w:tabs>
-      </w:pPr>
-      <w:r>
-        <w:t xml:space="preserve">Full-Stack Developer with </w:t>
-      </w:r>
-      <w:r>
-        <w:t>20</w:t>
-      </w:r>
-      <w:r>
-        <w:t>+ years delivering solutions for Fortune 500 companies using AI-driven automation and scalable web applications</w:t>
-      </w:r>
-      <w:r>
-        <w:t xml:space="preserve">. </w:t>
-      </w:r>
-      <w:r>
-        <w:t>Expert in modern JavaScript frameworks (Vue.js, Node.js), Python, and cloud platforms (AWS).</w:t>
+      </w:pPr>
+      <w:r>
+        <w:t xml:space="preserve">Full-Stack Developer with 20+ years delivering solutions for Fortune 500 companies </w:t>
+      </w:r>
+    </w:p>
+    <w:p>
+      <w:pPr>
+        <w:pStyle w:val="NoSpacing"/>
+      </w:pPr>
+      <w:r>
+        <w:t xml:space="preserve">using AI-driven automation, LLM-powered applications with RAG pipelines, and scalable </w:t>
+      </w:r>
+    </w:p>
+    <w:p>
+      <w:pPr>
+        <w:pStyle w:val="NoSpacing"/>
+      </w:pPr>
+      <w:r>
+        <w:t xml:space="preserve">web applications. Expert in modern JavaScript frameworks (Vue.js, Node.js), Python, </w:t>
+      </w:r>
+    </w:p>
+    <w:p>
+      <w:pPr>
+        <w:pStyle w:val="NoSpacing"/>
+      </w:pPr>
+      <w:r>
+        <w:t>AI/ML stack (LangChain, vector databases), and cloud platforms (AWS).</w:t>
       </w:r>
     </w:p>
     <w:p>
@@ -381,6 +390,46 @@
       </w:r>
       <w:r>
         <w:t xml:space="preserve"> modern JavaScript frameworks, Python, and cloud technologies.</w:t>
+      </w:r>
+      <w:r>
+        <w:br/>
+      </w:r>
+      <w:r>
+        <w:br/>
+      </w:r>
+      <w:r>
+        <w:t xml:space="preserve">• Modern AI Stack: Architected RAG pipeline using LangChain, </w:t>
+      </w:r>
+      <w:r>
+        <w:t>Chroma DB</w:t>
+      </w:r>
+      <w:r>
+        <w:t xml:space="preserve"> vector database, </w:t>
+      </w:r>
+    </w:p>
+    <w:p>
+      <w:pPr>
+        <w:pStyle w:val="NoSpacing"/>
+        <w:tabs>
+          <w:tab w:val="left" w:pos="8820"/>
+        </w:tabs>
+      </w:pPr>
+      <w:r>
+        <w:t xml:space="preserve">and OpenAI embeddings; implemented agentic framework with prompt engineering and function </w:t>
+      </w:r>
+    </w:p>
+    <w:p>
+      <w:pPr>
+        <w:pStyle w:val="NoSpacing"/>
+        <w:tabs>
+          <w:tab w:val="left" w:pos="8820"/>
+        </w:tabs>
+      </w:pPr>
+      <w:r>
+        <w:t>calling for intelligent automation and semantic search</w:t>
+      </w:r>
+      <w:r>
+        <w:t>.</w:t>
       </w:r>
     </w:p>
     <w:p>
@@ -925,6 +974,7 @@
           <w:sz w:val="21"/>
           <w:szCs w:val="21"/>
         </w:rPr>
+        <w:lastRenderedPageBreak/>
         <w:t>Developed enterprise software solutions across entertainment, retail, healthcare, and cybersecurity verticals for major brands.</w:t>
       </w:r>
     </w:p>
@@ -959,13 +1009,7 @@
       <w:r>
         <w:t>• Coca-Cola International: Built inventory optimization system using SQL Server and Windows Mobile 5</w:t>
       </w:r>
-    </w:p>
-    <w:p>
-      <w:pPr>
-        <w:pStyle w:val="NoSpacing"/>
-      </w:pPr>
-      <w:r>
-        <w:lastRenderedPageBreak/>
+      <w:r>
         <w:br/>
       </w:r>
       <w:r>
@@ -1489,17 +1533,6 @@
         </w:rPr>
         <w:t>Core Competencies</w:t>
       </w:r>
-      <w:r>
-        <w:rPr>
-          <w:b/>
-          <w:bCs/>
-          <w:caps/>
-        </w:rPr>
-        <w:br/>
-      </w:r>
-      <w:r>
-        <w:t xml:space="preserve">Full-Stack Development: </w:t>
-      </w:r>
     </w:p>
     <w:p>
       <w:pPr>
@@ -1536,7 +1569,10 @@
         <w:t>GraphQL, API Design, OpenAPI, Swagger, Microservices Architecture</w:t>
       </w:r>
       <w:r>
-        <w:t>, Lambda, AirFlow, EMR, PySpark, Amazon MQ, SNS, EventBridge</w:t>
+        <w:t xml:space="preserve">, Lambda, AirFlow, EMR, PySpark, Amazon MQ, SNS, </w:t>
+      </w:r>
+      <w:r>
+        <w:t>Event Bridge</w:t>
       </w:r>
     </w:p>
     <w:p>
@@ -1549,7 +1585,16 @@
         <w:ind w:left="180" w:hanging="180"/>
       </w:pPr>
       <w:r>
-        <w:t>Database: PostgreSQL, MySQL, MongoDB, DynamoDB, Database Integration</w:t>
+        <w:t>Machine Learning &amp; AI: LangChain (Agents, RAG, Chains), Vector Databases (</w:t>
+      </w:r>
+      <w:r>
+        <w:t>Chroma DB</w:t>
+      </w:r>
+      <w:r>
+        <w:t>, Pinecone), OpenAI Embeddings, n8n, PyTorch, Keras, CNN, NLP, LLM Integration, Agentic AI, Prompt Engineering</w:t>
+      </w:r>
+      <w:r>
+        <w:t xml:space="preserve"> </w:t>
       </w:r>
     </w:p>
     <w:p>
@@ -1562,7 +1607,7 @@
         <w:ind w:left="180" w:hanging="180"/>
       </w:pPr>
       <w:r>
-        <w:t>Security: Authentication/Authorization, Session Management, Mutual/Two-way TLS/SSL Authentication</w:t>
+        <w:t>Database: PostgreSQL, MySQL, MongoDB, DynamoDB, Database Integration</w:t>
       </w:r>
     </w:p>
     <w:p>
@@ -1575,23 +1620,7 @@
         <w:ind w:left="180" w:hanging="180"/>
       </w:pPr>
       <w:r>
-        <w:t xml:space="preserve">Testing: Jest, </w:t>
-      </w:r>
-      <w:proofErr w:type="spellStart"/>
-      <w:r>
-        <w:t>pytest</w:t>
-      </w:r>
-      <w:proofErr w:type="spellEnd"/>
-      <w:r>
-        <w:t xml:space="preserve">, </w:t>
-      </w:r>
-      <w:proofErr w:type="spellStart"/>
-      <w:r>
-        <w:t>unittest</w:t>
-      </w:r>
-      <w:proofErr w:type="spellEnd"/>
-      <w:r>
-        <w:t>, JUnit, Selenium, JMeter, Mock, Coverage</w:t>
+        <w:t>Security: Authentication/Authorization, Session Management, Mutual/Two-way TLS/SSL Authentication</w:t>
       </w:r>
     </w:p>
     <w:p>
@@ -1604,13 +1633,19 @@
         <w:ind w:left="180" w:hanging="180"/>
       </w:pPr>
       <w:r>
-        <w:t xml:space="preserve">Tools &amp; Practices: </w:t>
-      </w:r>
-      <w:r>
-        <w:t xml:space="preserve">Linux, </w:t>
-      </w:r>
-      <w:r>
-        <w:t>Git, Webpack, Vite, npm/yarn, CI/CD, Semantic Versioning, Web App and Package Manifests, Form Validation, JSON, AJAX</w:t>
+        <w:t xml:space="preserve">Testing: Jest, </w:t>
+      </w:r>
+      <w:r>
+        <w:t>PyTest</w:t>
+      </w:r>
+      <w:r>
+        <w:t xml:space="preserve">, </w:t>
+      </w:r>
+      <w:r>
+        <w:t>unit test</w:t>
+      </w:r>
+      <w:r>
+        <w:t>, JUnit, Selenium, JMeter, Mock, Coverage</w:t>
       </w:r>
     </w:p>
     <w:p>
@@ -1623,13 +1658,13 @@
         <w:ind w:left="180" w:hanging="180"/>
       </w:pPr>
       <w:r>
-        <w:t xml:space="preserve">Analytics &amp; Visualization: </w:t>
-      </w:r>
-      <w:r>
-        <w:t xml:space="preserve">Data Analytics, </w:t>
-      </w:r>
-      <w:r>
-        <w:t>Three.js, Observable.js, DataDog, Matplotlib, Plotly, Tableau</w:t>
+        <w:t xml:space="preserve">Tools &amp; Practices: </w:t>
+      </w:r>
+      <w:r>
+        <w:t xml:space="preserve">Linux, </w:t>
+      </w:r>
+      <w:r>
+        <w:t>Git, Webpack, Vite, npm/yarn, CI/CD, Semantic Versioning, Web App and Package Manifests, Form Validation, JSON, AJAX</w:t>
       </w:r>
     </w:p>
     <w:p>
@@ -1642,13 +1677,13 @@
         <w:ind w:left="180" w:hanging="180"/>
       </w:pPr>
       <w:r>
-        <w:t xml:space="preserve">Machine Learning &amp; AI: LangChain, </w:t>
-      </w:r>
-      <w:r>
-        <w:t xml:space="preserve">n8n, </w:t>
-      </w:r>
-      <w:r>
-        <w:t>PyTorch, Keras, CNN, NLP, LLM Integration, Agentic AI</w:t>
+        <w:t xml:space="preserve">Analytics &amp; Visualization: </w:t>
+      </w:r>
+      <w:r>
+        <w:t xml:space="preserve">Data Analytics, </w:t>
+      </w:r>
+      <w:r>
+        <w:t>Three.js, Observable.js, DataDog, Matplotlib, Plotly, Tableau</w:t>
       </w:r>
     </w:p>
     <w:p>
@@ -1661,13 +1696,13 @@
         <w:ind w:left="180" w:hanging="180"/>
       </w:pPr>
       <w:r>
-        <w:t>Cloud &amp; DevOps: AWS (Glue, Redshift, SageMaker, Lambda</w:t>
-      </w:r>
-      <w:r>
-        <w:t>, EMR</w:t>
-      </w:r>
-      <w:r>
-        <w:t>), CI/CD, Jenkins, GitHub Actions, Docker</w:t>
+        <w:t xml:space="preserve">Machine Learning &amp; AI: LangChain, </w:t>
+      </w:r>
+      <w:r>
+        <w:t xml:space="preserve">n8n, </w:t>
+      </w:r>
+      <w:r>
+        <w:t>PyTorch, Keras, CNN, NLP, LLM Integration, Agentic AI</w:t>
       </w:r>
     </w:p>
     <w:p>
@@ -1680,7 +1715,13 @@
         <w:ind w:left="180" w:hanging="180"/>
       </w:pPr>
       <w:r>
-        <w:t>Security &amp; Compliance: HIPAA/GDPR, SSL/TLS, CyberArk, FHIR, PET Compliance</w:t>
+        <w:t>Cloud &amp; DevOps: AWS (Glue, Redshift, SageMaker, Lambda</w:t>
+      </w:r>
+      <w:r>
+        <w:t>, EMR</w:t>
+      </w:r>
+      <w:r>
+        <w:t>), CI/CD, Jenkins, GitHub Actions, Docker</w:t>
       </w:r>
     </w:p>
     <w:p>
@@ -1693,6 +1734,19 @@
         <w:ind w:left="180" w:hanging="180"/>
       </w:pPr>
       <w:r>
+        <w:t>Security &amp; Compliance: HIPAA/GDPR, SSL/TLS, CyberArk, FHIR, PET Compliance</w:t>
+      </w:r>
+    </w:p>
+    <w:p>
+      <w:pPr>
+        <w:pStyle w:val="NoSpacing"/>
+        <w:numPr>
+          <w:ilvl w:val="0"/>
+          <w:numId w:val="39"/>
+        </w:numPr>
+        <w:ind w:left="180" w:hanging="180"/>
+      </w:pPr>
+      <w:r>
         <w:t>Data Engineering: ETL/ELT Pipelines, PySpark</w:t>
       </w:r>
       <w:r>
@@ -1701,15 +1755,6 @@
       <w:r>
         <w:t>PostgreSQL, Data Modeling, Dimensional Design</w:t>
       </w:r>
-    </w:p>
-    <w:p>
-      <w:pPr>
-        <w:pStyle w:val="NoSpacing"/>
-        <w:rPr>
-          <w:sz w:val="8"/>
-          <w:szCs w:val="8"/>
-        </w:rPr>
-      </w:pPr>
     </w:p>
     <w:p>
       <w:pPr>
@@ -7004,7 +7049,6 @@
   <w:style w:type="character" w:default="1" w:styleId="DefaultParagraphFont">
     <w:name w:val="Default Paragraph Font"/>
     <w:uiPriority w:val="1"/>
-    <w:semiHidden/>
     <w:unhideWhenUsed/>
   </w:style>
   <w:style w:type="table" w:default="1" w:styleId="TableNormal">

</xml_diff>